<commit_message>
Replace Vize semestrální práce.docx
</commit_message>
<xml_diff>
--- a/Vize semestrální práce.docx
+++ b/Vize semestrální práce.docx
@@ -194,10 +194,7 @@
     </w:p>
     <w:p>
       <w:r>
-        <w:t>V projektu chci pracovat s</w:t>
-      </w:r>
-      <w:r>
-        <w:t xml:space="preserve"> grafikou ve stylu klasického 8bitového pixel </w:t>
+        <w:t xml:space="preserve">V projektu chci pracovat s grafikou ve stylu klasického 8bitového pixel </w:t>
       </w:r>
       <w:proofErr w:type="spellStart"/>
       <w:r>
@@ -255,11 +252,104 @@
     </w:p>
     <w:p>
       <w:pPr>
+        <w:pStyle w:val="Nadpis2"/>
+      </w:pPr>
+      <w:r>
+        <w:lastRenderedPageBreak/>
+        <w:t>Technické provedení načítání/ukládání postupu</w:t>
+      </w:r>
+    </w:p>
+    <w:p>
+      <w:r>
+        <w:t xml:space="preserve">Jednotlivé levely budou ukládány ve </w:t>
+      </w:r>
+      <w:proofErr w:type="gramStart"/>
+      <w:r>
+        <w:t>vrstvených .</w:t>
+      </w:r>
+      <w:proofErr w:type="spellStart"/>
+      <w:r>
+        <w:t>json</w:t>
+      </w:r>
+      <w:proofErr w:type="spellEnd"/>
+      <w:proofErr w:type="gramEnd"/>
+      <w:r>
+        <w:t xml:space="preserve"> souborech ve formě 2D polí typu </w:t>
+      </w:r>
+      <w:proofErr w:type="spellStart"/>
+      <w:r>
+        <w:t>unsigned</w:t>
+      </w:r>
+      <w:proofErr w:type="spellEnd"/>
+      <w:r>
+        <w:t xml:space="preserve"> </w:t>
+      </w:r>
+      <w:proofErr w:type="spellStart"/>
+      <w:r>
+        <w:t>char</w:t>
+      </w:r>
+      <w:proofErr w:type="spellEnd"/>
+      <w:r>
+        <w:t xml:space="preserve">. Každá vrstva bude představovat jeden druh herního objektu (tzn. např. 1. vrstva – jednotlivé dílky herní mapy, 2. vrstva – defaultní rozložení </w:t>
+      </w:r>
+      <w:proofErr w:type="spellStart"/>
+      <w:r>
+        <w:t>NPCs</w:t>
+      </w:r>
+      <w:proofErr w:type="spellEnd"/>
+      <w:r>
+        <w:t xml:space="preserve">, 3. vrstva – defaultní rozložení předmětů </w:t>
+      </w:r>
+      <w:proofErr w:type="spellStart"/>
+      <w:r>
+        <w:t>na</w:t>
+      </w:r>
+      <w:proofErr w:type="spellEnd"/>
+      <w:r>
+        <w:t xml:space="preserve"> mapě atp.)</w:t>
+      </w:r>
+    </w:p>
+    <w:p>
+      <w:pPr>
         <w:pStyle w:val="Nadpis1"/>
       </w:pPr>
       <w:r>
-        <w:lastRenderedPageBreak/>
         <w:t>Shrnutí</w:t>
+      </w:r>
+    </w:p>
+    <w:p>
+      <w:r>
+        <w:t xml:space="preserve">Vzhledem k množství výše popsaných funkcionalit se spíše zaměřím na vytvoření funkčního herního </w:t>
+      </w:r>
+      <w:r>
+        <w:t>prostředí – tedy</w:t>
+      </w:r>
+      <w:r>
+        <w:t xml:space="preserve"> na to, aby fungovaly všechny vlastnosti, které má hra obsahovat. Nebudu se tak soustředit na design levelů jako takových, ale na to, aby v budoucnu byla potenciálně možná implementace dalších úrovní a herních objektů.</w:t>
+      </w:r>
+    </w:p>
+    <w:p>
+      <w:pPr>
+        <w:pStyle w:val="Nadpis1"/>
+      </w:pPr>
+      <w:r>
+        <w:t>Shrnutí</w:t>
+      </w:r>
+    </w:p>
+    <w:p>
+      <w:r>
+        <w:t xml:space="preserve">Objektový návrh projektu k dispozici na </w:t>
+      </w:r>
+      <w:hyperlink r:id="rId4" w:history="1">
+        <w:r>
+          <w:rPr>
+            <w:rStyle w:val="Hypertextovodkaz"/>
+          </w:rPr>
+          <w:t>tomto odkazu</w:t>
+        </w:r>
+      </w:hyperlink>
+      <w:r>
+        <w:t>.</w:t>
       </w:r>
     </w:p>
     <w:p>
@@ -268,15 +358,6 @@
           <w:lang w:val="en-US"/>
         </w:rPr>
       </w:pPr>
-      <w:r>
-        <w:t xml:space="preserve">Vzhledem k množství výše popsaných funkcionalit se spíše zaměřím na vytvoření funkčního herního </w:t>
-      </w:r>
-      <w:r>
-        <w:t>prostředí – tedy</w:t>
-      </w:r>
-      <w:r>
-        <w:t xml:space="preserve"> na to, aby fungovaly všechny vlastnosti, které má hra obsahovat. Nebudu se tak soustředit na design levelů jako takových, ale na to, aby v budoucnu byla potenciálně možná implementace dalších úrovní a herních objektů.</w:t>
-      </w:r>
     </w:p>
     <w:sectPr>
       <w:pgSz w:w="11906" w:h="16838"/>
@@ -761,6 +842,7 @@
   <w:style w:type="character" w:default="1" w:styleId="Standardnpsmoodstavce">
     <w:name w:val="Default Paragraph Font"/>
     <w:uiPriority w:val="1"/>
+    <w:semiHidden/>
     <w:unhideWhenUsed/>
   </w:style>
   <w:style w:type="table" w:default="1" w:styleId="Normlntabulka">
@@ -891,6 +973,29 @@
     <w:rPr>
       <w:rFonts w:asciiTheme="majorHAnsi" w:eastAsiaTheme="majorEastAsia" w:hAnsiTheme="majorHAnsi" w:cstheme="majorBidi"/>
       <w:color w:val="1F3763" w:themeColor="accent1" w:themeShade="7F"/>
+    </w:rPr>
+  </w:style>
+  <w:style w:type="character" w:styleId="Hypertextovodkaz">
+    <w:name w:val="Hyperlink"/>
+    <w:basedOn w:val="Standardnpsmoodstavce"/>
+    <w:uiPriority w:val="99"/>
+    <w:unhideWhenUsed/>
+    <w:rsid w:val="00995516"/>
+    <w:rPr>
+      <w:color w:val="0563C1" w:themeColor="hyperlink"/>
+      <w:u w:val="single"/>
+    </w:rPr>
+  </w:style>
+  <w:style w:type="character" w:styleId="Nevyeenzmnka">
+    <w:name w:val="Unresolved Mention"/>
+    <w:basedOn w:val="Standardnpsmoodstavce"/>
+    <w:uiPriority w:val="99"/>
+    <w:semiHidden/>
+    <w:unhideWhenUsed/>
+    <w:rsid w:val="00995516"/>
+    <w:rPr>
+      <w:color w:val="605E5C"/>
+      <w:shd w:val="clear" w:color="auto" w:fill="E1DFDD"/>
     </w:rPr>
   </w:style>
 </w:styles>

</xml_diff>